<commit_message>
Sửa file đề tài
</commit_message>
<xml_diff>
--- a/Đề tài.docx
+++ b/Đề tài.docx
@@ -472,11 +472,6 @@
     </w:p>
     <w:p>
       <w:pPr>
-        <w:pStyle w:val="ListParagraph"/>
-        <w:numPr>
-          <w:ilvl w:val="0"/>
-          <w:numId w:val="2"/>
-        </w:numPr>
         <w:rPr>
           <w:rFonts w:ascii="Times New Roman" w:hAnsi="Times New Roman" w:cs="Times New Roman"/>
           <w:sz w:val="28"/>
@@ -491,91 +486,7 @@
           <w:szCs w:val="28"/>
           <w:lang w:val="en-GB"/>
         </w:rPr>
-        <w:t>User (id, name, pass)</w:t>
-      </w:r>
-    </w:p>
-    <w:p>
-      <w:pPr>
-        <w:pStyle w:val="ListParagraph"/>
-        <w:numPr>
-          <w:ilvl w:val="0"/>
-          <w:numId w:val="2"/>
-        </w:numPr>
-        <w:rPr>
-          <w:rFonts w:ascii="Times New Roman" w:hAnsi="Times New Roman" w:cs="Times New Roman"/>
-          <w:sz w:val="28"/>
-          <w:szCs w:val="28"/>
-          <w:lang w:val="en-GB"/>
-        </w:rPr>
-      </w:pPr>
-      <w:r>
-        <w:rPr>
-          <w:rFonts w:ascii="Times New Roman" w:hAnsi="Times New Roman" w:cs="Times New Roman"/>
-          <w:sz w:val="28"/>
-          <w:szCs w:val="28"/>
-          <w:lang w:val="en-GB"/>
-        </w:rPr>
-        <w:t>Bãi đỗ (loại, số lượng/sức ch</w:t>
-      </w:r>
-      <w:r>
-        <w:rPr>
-          <w:rFonts w:ascii="Times New Roman" w:hAnsi="Times New Roman" w:cs="Times New Roman"/>
-          <w:sz w:val="28"/>
-          <w:szCs w:val="28"/>
-          <w:lang w:val="en-GB"/>
-        </w:rPr>
-        <w:t>ứ</w:t>
-      </w:r>
-      <w:r>
-        <w:rPr>
-          <w:rFonts w:ascii="Times New Roman" w:hAnsi="Times New Roman" w:cs="Times New Roman"/>
-          <w:sz w:val="28"/>
-          <w:szCs w:val="28"/>
-          <w:lang w:val="en-GB"/>
-        </w:rPr>
-        <w:t>a)</w:t>
-      </w:r>
-    </w:p>
-    <w:p>
-      <w:pPr>
-        <w:pStyle w:val="ListParagraph"/>
-        <w:numPr>
-          <w:ilvl w:val="0"/>
-          <w:numId w:val="2"/>
-        </w:numPr>
-        <w:rPr>
-          <w:rFonts w:ascii="Times New Roman" w:hAnsi="Times New Roman" w:cs="Times New Roman"/>
-          <w:sz w:val="28"/>
-          <w:szCs w:val="28"/>
-          <w:lang w:val="en-GB"/>
-        </w:rPr>
-      </w:pPr>
-      <w:r>
-        <w:rPr>
-          <w:rFonts w:ascii="Times New Roman" w:hAnsi="Times New Roman" w:cs="Times New Roman"/>
-          <w:sz w:val="28"/>
-          <w:szCs w:val="28"/>
-          <w:lang w:val="en-GB"/>
-        </w:rPr>
         <w:t xml:space="preserve"> </w:t>
-      </w:r>
-      <w:r>
-        <w:rPr>
-          <w:rFonts w:ascii="Times New Roman" w:hAnsi="Times New Roman" w:cs="Times New Roman"/>
-          <w:sz w:val="28"/>
-          <w:szCs w:val="28"/>
-          <w:lang w:val="en-GB"/>
-        </w:rPr>
-        <w:t>Info</w:t>
-      </w:r>
-      <w:r>
-        <w:rPr>
-          <w:rFonts w:ascii="Times New Roman" w:hAnsi="Times New Roman" w:cs="Times New Roman"/>
-          <w:sz w:val="28"/>
-          <w:szCs w:val="28"/>
-          <w:lang w:val="en-GB"/>
-        </w:rPr>
-        <w:t xml:space="preserve"> (id, biển số, giá tiền, </w:t>
       </w:r>
     </w:p>
     <w:sectPr>

</xml_diff>